<commit_message>
exported report and poster as pdf
</commit_message>
<xml_diff>
--- a/deliverables/MWaters - Final Year Project Report.docx
+++ b/deliverables/MWaters - Final Year Project Report.docx
@@ -657,25 +657,7 @@
         <w:rPr>
           <w:lang w:val="en-IE"/>
         </w:rPr>
-        <w:t>I would like to thank</w:t>
-      </w:r>
-      <w:r>
-        <w:rPr>
-          <w:lang w:val="en-IE"/>
-        </w:rPr>
-        <w:t xml:space="preserve"> my supervisor</w:t>
-      </w:r>
-      <w:r>
-        <w:rPr>
-          <w:lang w:val="en-IE"/>
-        </w:rPr>
-        <w:t xml:space="preserve"> Michelle Lynch </w:t>
-      </w:r>
-      <w:r>
-        <w:rPr>
-          <w:lang w:val="en-IE"/>
-        </w:rPr>
-        <w:t xml:space="preserve">for giving me valuable insight and support. I would also like to thank the other lecturers who held project classes, Niall O’Keefe, Paul </w:t>
+        <w:t xml:space="preserve">I would like to thank my supervisor Michelle Lynch for giving me valuable insight and support. I would also like to thank the other lecturers who held project classes, Niall O’Keefe, Paul </w:t>
       </w:r>
       <w:proofErr w:type="gramStart"/>
       <w:r>
@@ -689,13 +671,7 @@
         <w:rPr>
           <w:lang w:val="en-IE"/>
         </w:rPr>
-        <w:t xml:space="preserve"> </w:t>
-      </w:r>
-      <w:r>
-        <w:rPr>
-          <w:lang w:val="en-IE"/>
-        </w:rPr>
-        <w:t>and Brian O’Shea.</w:t>
+        <w:t xml:space="preserve"> and Brian O’Shea.</w:t>
       </w:r>
     </w:p>
     <w:p>
@@ -3135,25 +3111,51 @@
       <w:r>
         <w:t xml:space="preserve">Figure </w:t>
       </w:r>
-      <w:fldSimple w:instr=" STYLEREF 1 \s ">
-        <w:r>
-          <w:rPr>
-            <w:noProof/>
-          </w:rPr>
-          <w:t>4</w:t>
-        </w:r>
-      </w:fldSimple>
+      <w:r>
+        <w:fldChar w:fldCharType="begin"/>
+      </w:r>
+      <w:r>
+        <w:instrText xml:space="preserve"> STYLEREF 1 \s </w:instrText>
+      </w:r>
+      <w:r>
+        <w:fldChar w:fldCharType="separate"/>
+      </w:r>
+      <w:r>
+        <w:rPr>
+          <w:noProof/>
+        </w:rPr>
+        <w:t>4</w:t>
+      </w:r>
+      <w:r>
+        <w:rPr>
+          <w:noProof/>
+        </w:rPr>
+        <w:fldChar w:fldCharType="end"/>
+      </w:r>
       <w:r>
         <w:noBreakHyphen/>
       </w:r>
-      <w:fldSimple w:instr=" SEQ Figure \* ARABIC \s 1 ">
-        <w:r>
-          <w:rPr>
-            <w:noProof/>
-          </w:rPr>
-          <w:t>1</w:t>
-        </w:r>
-      </w:fldSimple>
+      <w:r>
+        <w:fldChar w:fldCharType="begin"/>
+      </w:r>
+      <w:r>
+        <w:instrText xml:space="preserve"> SEQ Figure \* ARABIC \s 1 </w:instrText>
+      </w:r>
+      <w:r>
+        <w:fldChar w:fldCharType="separate"/>
+      </w:r>
+      <w:r>
+        <w:rPr>
+          <w:noProof/>
+        </w:rPr>
+        <w:t>1</w:t>
+      </w:r>
+      <w:r>
+        <w:rPr>
+          <w:noProof/>
+        </w:rPr>
+        <w:fldChar w:fldCharType="end"/>
+      </w:r>
       <w:r>
         <w:t xml:space="preserve"> Architecture Diagram</w:t>
       </w:r>
@@ -3442,27 +3444,14 @@
       <w:r>
         <w:noBreakHyphen/>
       </w:r>
-      <w:r>
-        <w:fldChar w:fldCharType="begin"/>
-      </w:r>
-      <w:r>
-        <w:instrText xml:space="preserve"> SEQ Figure \* ARABIC \s 1 </w:instrText>
-      </w:r>
-      <w:r>
-        <w:fldChar w:fldCharType="separate"/>
-      </w:r>
-      <w:r>
-        <w:rPr>
-          <w:noProof/>
-        </w:rPr>
-        <w:t>1</w:t>
-      </w:r>
-      <w:r>
-        <w:rPr>
-          <w:noProof/>
-        </w:rPr>
-        <w:fldChar w:fldCharType="end"/>
-      </w:r>
+      <w:fldSimple w:instr=" SEQ Figure \* ARABIC \s 1 ">
+        <w:r>
+          <w:rPr>
+            <w:noProof/>
+          </w:rPr>
+          <w:t>1</w:t>
+        </w:r>
+      </w:fldSimple>
       <w:r>
         <w:t xml:space="preserve"> Architecture Diagram</w:t>
       </w:r>
@@ -7747,6 +7736,7 @@
     <w:rsid w:val="00B570E8"/>
     <w:rsid w:val="00C50F49"/>
     <w:rsid w:val="00CC4E36"/>
+    <w:rsid w:val="00CE6AE5"/>
     <w:rsid w:val="00E65D30"/>
     <w:rsid w:val="00F77D4F"/>
     <w:rsid w:val="00F9203E"/>

</xml_diff>